<commit_message>
More work on assignment
</commit_message>
<xml_diff>
--- a/ResearchAssignment_MattTucker.docx
+++ b/ResearchAssignment_MattTucker.docx
@@ -41,27 +41,29 @@
     <w:p>
       <w:pPr>
         <w:rPr>
-          <w:lang w:val="en-NZ"/>
-        </w:rPr>
-      </w:pPr>
-      <w:r>
-        <w:rPr>
-          <w:lang w:val="en-NZ"/>
-        </w:rPr>
-        <w:t>//What is it</w:t>
-      </w:r>
-    </w:p>
-    <w:p>
-      <w:pPr>
-        <w:rPr>
-          <w:lang w:val="en-NZ"/>
-        </w:rPr>
-      </w:pPr>
-      <w:r>
-        <w:rPr>
-          <w:lang w:val="en-NZ"/>
-        </w:rPr>
-        <w:t>WAN Virtualization is an intelligent software layer that sits between the physical WAN resources of a business. It is intelligent because it monitors and measures all the links and paths available, and makes routing, re-routing, and load balancing decisions in real time based on the current state of the network. It also has the ability to offer Quality of Service</w:t>
+          <w:b/>
+          <w:lang w:val="en-NZ"/>
+        </w:rPr>
+      </w:pPr>
+      <w:r>
+        <w:rPr>
+          <w:b/>
+          <w:lang w:val="en-NZ"/>
+        </w:rPr>
+        <w:t>What is it</w:t>
+      </w:r>
+    </w:p>
+    <w:p>
+      <w:pPr>
+        <w:rPr>
+          <w:lang w:val="en-NZ"/>
+        </w:rPr>
+      </w:pPr>
+      <w:r>
+        <w:rPr>
+          <w:lang w:val="en-NZ"/>
+        </w:rPr>
+        <w:t>WAN Virtualization is an intelligent software layer that sits between the physical WAN resources of a business</w:t>
       </w:r>
       <w:r>
         <w:rPr>
@@ -74,6 +76,58 @@
         <w:rPr>
           <w:lang w:val="en-NZ"/>
         </w:rPr>
+        <w:t>Polat</w:t>
+      </w:r>
+      <w:proofErr w:type="spellEnd"/>
+      <w:r>
+        <w:rPr>
+          <w:lang w:val="en-NZ"/>
+        </w:rPr>
+        <w:t>, 2015)</w:t>
+      </w:r>
+      <w:r>
+        <w:rPr>
+          <w:lang w:val="en-NZ"/>
+        </w:rPr>
+        <w:t>. It is intelligent because it monitors and measures all the links and paths available, and makes routing, re-routing, and load balancing decisions in real time based on the current state of the network</w:t>
+      </w:r>
+      <w:r>
+        <w:rPr>
+          <w:lang w:val="en-NZ"/>
+        </w:rPr>
+        <w:t xml:space="preserve"> (</w:t>
+      </w:r>
+      <w:proofErr w:type="spellStart"/>
+      <w:r>
+        <w:rPr>
+          <w:lang w:val="en-NZ"/>
+        </w:rPr>
+        <w:t>Polat</w:t>
+      </w:r>
+      <w:proofErr w:type="spellEnd"/>
+      <w:r>
+        <w:rPr>
+          <w:lang w:val="en-NZ"/>
+        </w:rPr>
+        <w:t>, 2015)</w:t>
+      </w:r>
+      <w:r>
+        <w:rPr>
+          <w:lang w:val="en-NZ"/>
+        </w:rPr>
+        <w:t>. It also has the ability to offer Quality of Service</w:t>
+      </w:r>
+      <w:r>
+        <w:rPr>
+          <w:lang w:val="en-NZ"/>
+        </w:rPr>
+        <w:t xml:space="preserve"> (</w:t>
+      </w:r>
+      <w:proofErr w:type="spellStart"/>
+      <w:r>
+        <w:rPr>
+          <w:lang w:val="en-NZ"/>
+        </w:rPr>
         <w:t>QoS</w:t>
       </w:r>
       <w:proofErr w:type="spellEnd"/>
@@ -95,7 +149,45 @@
         <w:rPr>
           <w:lang w:val="en-NZ"/>
         </w:rPr>
-        <w:t xml:space="preserve"> policy. This can greatly improve the performance of video streaming, VOIP, and other high bandwidth services.</w:t>
+        <w:t xml:space="preserve"> policy</w:t>
+      </w:r>
+      <w:r>
+        <w:rPr>
+          <w:lang w:val="en-NZ"/>
+        </w:rPr>
+        <w:t xml:space="preserve"> </w:t>
+      </w:r>
+      <w:r>
+        <w:rPr>
+          <w:lang w:val="en-NZ"/>
+        </w:rPr>
+        <w:t>(</w:t>
+      </w:r>
+      <w:proofErr w:type="spellStart"/>
+      <w:r>
+        <w:rPr>
+          <w:lang w:val="en-NZ"/>
+        </w:rPr>
+        <w:t>Polat</w:t>
+      </w:r>
+      <w:proofErr w:type="spellEnd"/>
+      <w:r>
+        <w:rPr>
+          <w:lang w:val="en-NZ"/>
+        </w:rPr>
+        <w:t>, 2015)</w:t>
+      </w:r>
+      <w:r>
+        <w:rPr>
+          <w:lang w:val="en-NZ"/>
+        </w:rPr>
+        <w:t>. This can greatly improve the performance of video streaming, VOIP, and other high bandwidth services.</w:t>
+      </w:r>
+      <w:r>
+        <w:rPr>
+          <w:lang w:val="en-NZ"/>
+        </w:rPr>
+        <w:t xml:space="preserve"> </w:t>
       </w:r>
     </w:p>
     <w:p>
@@ -126,7 +218,89 @@
         <w:rPr>
           <w:lang w:val="en-NZ"/>
         </w:rPr>
-        <w:t xml:space="preserve"> This includes issues related to network congestion.</w:t>
+        <w:t xml:space="preserve"> This includes issues related to network congestion</w:t>
+      </w:r>
+      <w:r>
+        <w:rPr>
+          <w:lang w:val="en-NZ"/>
+        </w:rPr>
+        <w:t xml:space="preserve"> </w:t>
+      </w:r>
+      <w:r>
+        <w:rPr>
+          <w:lang w:val="en-NZ"/>
+        </w:rPr>
+        <w:t>(</w:t>
+      </w:r>
+      <w:proofErr w:type="spellStart"/>
+      <w:r>
+        <w:rPr>
+          <w:lang w:val="en-NZ"/>
+        </w:rPr>
+        <w:t>Polat</w:t>
+      </w:r>
+      <w:proofErr w:type="spellEnd"/>
+      <w:r>
+        <w:rPr>
+          <w:lang w:val="en-NZ"/>
+        </w:rPr>
+        <w:t>, 2015)</w:t>
+      </w:r>
+      <w:r>
+        <w:rPr>
+          <w:lang w:val="en-NZ"/>
+        </w:rPr>
+        <w:t>.</w:t>
+      </w:r>
+      <w:r>
+        <w:rPr>
+          <w:lang w:val="en-NZ"/>
+        </w:rPr>
+        <w:t xml:space="preserve"> </w:t>
+      </w:r>
+      <w:r>
+        <w:rPr>
+          <w:lang w:val="en-NZ"/>
+        </w:rPr>
+        <w:t>Network encryption can easily be implemented while running WAN Virtualization</w:t>
+      </w:r>
+      <w:r>
+        <w:rPr>
+          <w:lang w:val="en-NZ"/>
+        </w:rPr>
+        <w:t>. The software can run the majority of common encryption functions</w:t>
+      </w:r>
+      <w:r>
+        <w:rPr>
+          <w:lang w:val="en-NZ"/>
+        </w:rPr>
+        <w:t xml:space="preserve"> </w:t>
+      </w:r>
+      <w:r>
+        <w:rPr>
+          <w:lang w:val="en-NZ"/>
+        </w:rPr>
+        <w:t>(</w:t>
+      </w:r>
+      <w:proofErr w:type="spellStart"/>
+      <w:r>
+        <w:rPr>
+          <w:lang w:val="en-NZ"/>
+        </w:rPr>
+        <w:t>Polat</w:t>
+      </w:r>
+      <w:proofErr w:type="spellEnd"/>
+      <w:r>
+        <w:rPr>
+          <w:lang w:val="en-NZ"/>
+        </w:rPr>
+        <w:t>, 2015)</w:t>
+      </w:r>
+      <w:r>
+        <w:rPr>
+          <w:lang w:val="en-NZ"/>
+        </w:rPr>
+        <w:t>.</w:t>
       </w:r>
     </w:p>
     <w:p>
@@ -204,32 +378,140 @@
         <w:rPr>
           <w:lang w:val="en-NZ"/>
         </w:rPr>
-        <w:t>. WAN virtualization performs “bandwidth aggregation”. This means that all links can be used almost all the time, and if a link fails another can take its place almost instantly. It also uses “loss-mitigation” which minimises the impact of packet loss, latency, and jitter.</w:t>
-      </w:r>
-      <w:r>
-        <w:rPr>
-          <w:lang w:val="en-NZ"/>
-        </w:rPr>
-        <w:t xml:space="preserve"> This suits our business because all of our current links can be aggregated together. This means that we do not have to change any existing contracts to our ISP’s. It also means that if we decided to add more connections with future expansion of our business, we can simply aggregate the new connections without changing the existing connections. WAN virtualization will figure out how to best distribute the network load with the new topology.</w:t>
-      </w:r>
-    </w:p>
-    <w:p>
-      <w:pPr>
-        <w:rPr>
-          <w:lang w:val="en-NZ"/>
-        </w:rPr>
-      </w:pPr>
-      <w:r>
-        <w:rPr>
-          <w:lang w:val="en-NZ"/>
-        </w:rPr>
-        <w:t xml:space="preserve">WAN Virtualization give our business full control over how we want our network to run. We can see in real time the current network load, what routes are being used, and what segments of our network have the most traffic. We can apply policy to our routes so that certain packets have priority in the areas that need them. For example, we can give high priority to VOIP packets in our call </w:t>
+        <w:t>. WAN virtualization performs “bandwidth aggregation”. This means that all links can be used almost all the time, and if a link fails another can take its place almost instantly</w:t>
+      </w:r>
+      <w:r>
+        <w:rPr>
+          <w:lang w:val="en-NZ"/>
+        </w:rPr>
+        <w:t xml:space="preserve"> (</w:t>
       </w:r>
       <w:proofErr w:type="spellStart"/>
       <w:r>
         <w:rPr>
           <w:lang w:val="en-NZ"/>
         </w:rPr>
+        <w:t>Parmenter</w:t>
+      </w:r>
+      <w:proofErr w:type="spellEnd"/>
+      <w:r>
+        <w:rPr>
+          <w:lang w:val="en-NZ"/>
+        </w:rPr>
+        <w:t>, 2012)</w:t>
+      </w:r>
+      <w:r>
+        <w:rPr>
+          <w:lang w:val="en-NZ"/>
+        </w:rPr>
+        <w:t>. It also uses “loss-mitigation” which minimises the impact of packet loss, latency, and jitter</w:t>
+      </w:r>
+      <w:r>
+        <w:rPr>
+          <w:lang w:val="en-NZ"/>
+        </w:rPr>
+        <w:t xml:space="preserve"> </w:t>
+      </w:r>
+      <w:r>
+        <w:rPr>
+          <w:lang w:val="en-NZ"/>
+        </w:rPr>
+        <w:t>(</w:t>
+      </w:r>
+      <w:proofErr w:type="spellStart"/>
+      <w:r>
+        <w:rPr>
+          <w:lang w:val="en-NZ"/>
+        </w:rPr>
+        <w:t>Parmenter</w:t>
+      </w:r>
+      <w:proofErr w:type="spellEnd"/>
+      <w:r>
+        <w:rPr>
+          <w:lang w:val="en-NZ"/>
+        </w:rPr>
+        <w:t>, 2012)</w:t>
+      </w:r>
+      <w:r>
+        <w:rPr>
+          <w:lang w:val="en-NZ"/>
+        </w:rPr>
+        <w:t>.</w:t>
+      </w:r>
+      <w:r>
+        <w:rPr>
+          <w:lang w:val="en-NZ"/>
+        </w:rPr>
+        <w:t xml:space="preserve"> This suits our business because all of our current links can be aggregated together. This means that we do not have to change any existing contracts to our ISP’s. It also means that if we decided to add more connections with future expansion of our business, we can simply aggregate the new connections without changing the existing connections</w:t>
+      </w:r>
+      <w:r>
+        <w:rPr>
+          <w:lang w:val="en-NZ"/>
+        </w:rPr>
+        <w:t xml:space="preserve"> (</w:t>
+      </w:r>
+      <w:proofErr w:type="spellStart"/>
+      <w:r>
+        <w:rPr>
+          <w:lang w:val="en-NZ"/>
+        </w:rPr>
+        <w:t>Ecessa</w:t>
+      </w:r>
+      <w:proofErr w:type="spellEnd"/>
+      <w:r>
+        <w:rPr>
+          <w:lang w:val="en-NZ"/>
+        </w:rPr>
+        <w:t>, 2014)</w:t>
+      </w:r>
+      <w:r>
+        <w:rPr>
+          <w:lang w:val="en-NZ"/>
+        </w:rPr>
+        <w:t>.</w:t>
+      </w:r>
+      <w:r>
+        <w:rPr>
+          <w:lang w:val="en-NZ"/>
+        </w:rPr>
+        <w:t xml:space="preserve"> </w:t>
+      </w:r>
+      <w:r>
+        <w:rPr>
+          <w:lang w:val="en-NZ"/>
+        </w:rPr>
+        <w:t xml:space="preserve"> WAN virtualization will figure out how to best distribute the network load with the new topology.</w:t>
+      </w:r>
+    </w:p>
+    <w:p>
+      <w:pPr>
+        <w:rPr>
+          <w:lang w:val="en-NZ"/>
+        </w:rPr>
+      </w:pPr>
+      <w:r>
+        <w:rPr>
+          <w:lang w:val="en-NZ"/>
+        </w:rPr>
+        <w:t>WAN Virtualization give</w:t>
+      </w:r>
+      <w:r>
+        <w:rPr>
+          <w:lang w:val="en-NZ"/>
+        </w:rPr>
+        <w:t>s</w:t>
+      </w:r>
+      <w:r>
+        <w:rPr>
+          <w:lang w:val="en-NZ"/>
+        </w:rPr>
+        <w:t xml:space="preserve"> our business full control over how we want our network to run. We can see in real time the current network load, what routes are being used, and what segments of our network have the most traffic. We can apply policy to our routes so that certain packets have priority in the areas that need them. For example, we can give high priority to VOIP packets in our call </w:t>
+      </w:r>
+      <w:proofErr w:type="spellStart"/>
+      <w:r>
+        <w:rPr>
+          <w:lang w:val="en-NZ"/>
+        </w:rPr>
         <w:t>center</w:t>
       </w:r>
       <w:proofErr w:type="spellEnd"/>
@@ -264,6 +546,72 @@
           <w:lang w:val="en-NZ"/>
         </w:rPr>
       </w:pPr>
+      <w:r>
+        <w:rPr>
+          <w:lang w:val="en-NZ"/>
+        </w:rPr>
+        <w:lastRenderedPageBreak/>
+        <w:t>Finally I would like to mention future requirements of our business. Our network may be currently meeting our needs, but as the trends show</w:t>
+      </w:r>
+      <w:r>
+        <w:rPr>
+          <w:lang w:val="en-NZ"/>
+        </w:rPr>
+        <w:t xml:space="preserve">, demand for bandwidth will continue to grow. Communications becomes more media rich daily </w:t>
+      </w:r>
+      <w:r>
+        <w:rPr>
+          <w:lang w:val="en-NZ"/>
+        </w:rPr>
+        <w:t>(</w:t>
+      </w:r>
+      <w:proofErr w:type="spellStart"/>
+      <w:r>
+        <w:rPr>
+          <w:lang w:val="en-NZ"/>
+        </w:rPr>
+        <w:t>Polat</w:t>
+      </w:r>
+      <w:proofErr w:type="spellEnd"/>
+      <w:r>
+        <w:rPr>
+          <w:lang w:val="en-NZ"/>
+        </w:rPr>
+        <w:t>, 2015)</w:t>
+      </w:r>
+      <w:r>
+        <w:rPr>
+          <w:lang w:val="en-NZ"/>
+        </w:rPr>
+        <w:t xml:space="preserve">, and as we employ more staff network demands will continue to increase. By moving to a Virtualized network, all the common problems associated with network growth and expansion will be easy to monitor and manage. Future plans to become cloud based will also be much easier to implement using this system </w:t>
+      </w:r>
+      <w:r>
+        <w:rPr>
+          <w:lang w:val="en-NZ"/>
+        </w:rPr>
+        <w:t>(</w:t>
+      </w:r>
+      <w:proofErr w:type="spellStart"/>
+      <w:r>
+        <w:rPr>
+          <w:lang w:val="en-NZ"/>
+        </w:rPr>
+        <w:t>Polat</w:t>
+      </w:r>
+      <w:proofErr w:type="spellEnd"/>
+      <w:r>
+        <w:rPr>
+          <w:lang w:val="en-NZ"/>
+        </w:rPr>
+        <w:t>, 2015).</w:t>
+      </w:r>
+    </w:p>
+    <w:p>
+      <w:pPr>
+        <w:rPr>
+          <w:lang w:val="en-NZ"/>
+        </w:rPr>
+      </w:pPr>
     </w:p>
     <w:p>
       <w:pPr>
@@ -276,7 +624,6 @@
         <w:rPr>
           <w:lang w:val="en-NZ"/>
         </w:rPr>
-        <w:lastRenderedPageBreak/>
         <w:t>MPLS vs WAN Virtualization</w:t>
       </w:r>
     </w:p>
@@ -296,7 +643,37 @@
         <w:rPr>
           <w:lang w:val="en-NZ"/>
         </w:rPr>
-        <w:t xml:space="preserve"> with a Provider Edge (PE) device installed. The provider must run a dedicated line to each of the sites, which can often take some time (depending on the provider). The provider must also configure EIGRP or BGP between the PE and multiple CE’s. This takes some control from your network administrator. MPLS is an expensive option to implement, and the enterprise customer must also consider these potential problems:</w:t>
+        <w:t xml:space="preserve"> with a Provider Edge (PE) device installed. The provider must run a dedicated line to each of the sites, which can often take some time (depending on the provider). The provider must also configure EIGRP or BGP between the PE and multiple CE’s</w:t>
+      </w:r>
+      <w:r>
+        <w:rPr>
+          <w:lang w:val="en-NZ"/>
+        </w:rPr>
+        <w:t xml:space="preserve"> </w:t>
+      </w:r>
+      <w:r>
+        <w:rPr>
+          <w:lang w:val="en-NZ"/>
+        </w:rPr>
+        <w:t>(Cisco, 2014)</w:t>
+      </w:r>
+      <w:r>
+        <w:rPr>
+          <w:lang w:val="en-NZ"/>
+        </w:rPr>
+        <w:t>. This takes some control from your network administrator. MPLS is an expensive option to implement, and the enterprise customer must also consider these potential problems</w:t>
+      </w:r>
+      <w:r>
+        <w:rPr>
+          <w:lang w:val="en-NZ"/>
+        </w:rPr>
+        <w:t xml:space="preserve"> (Cisco, 2014)</w:t>
+      </w:r>
+      <w:r>
+        <w:rPr>
+          <w:lang w:val="en-NZ"/>
+        </w:rPr>
+        <w:t>:</w:t>
       </w:r>
     </w:p>
     <w:p>
@@ -417,7 +794,19 @@
         <w:rPr>
           <w:lang w:val="en-NZ"/>
         </w:rPr>
-        <w:t>. A few of the advantages this provides includes:</w:t>
+        <w:t>. A few of the advantages this provides includes</w:t>
+      </w:r>
+      <w:r>
+        <w:rPr>
+          <w:lang w:val="en-NZ"/>
+        </w:rPr>
+        <w:t xml:space="preserve"> (Cisco, 2014)</w:t>
+      </w:r>
+      <w:r>
+        <w:rPr>
+          <w:lang w:val="en-NZ"/>
+        </w:rPr>
+        <w:t>:</w:t>
       </w:r>
     </w:p>
     <w:p>
@@ -534,6 +923,102 @@
         <w:rPr>
           <w:lang w:val="en-NZ"/>
         </w:rPr>
+        <w:t>Disadvantages</w:t>
+      </w:r>
+    </w:p>
+    <w:p>
+      <w:pPr>
+        <w:rPr>
+          <w:lang w:val="en-NZ"/>
+        </w:rPr>
+      </w:pPr>
+      <w:r>
+        <w:rPr>
+          <w:lang w:val="en-NZ"/>
+        </w:rPr>
+        <w:t xml:space="preserve">There is an </w:t>
+      </w:r>
+      <w:r>
+        <w:rPr>
+          <w:lang w:val="en-NZ"/>
+        </w:rPr>
+        <w:t>initial setup cost associated with implementing WAN virtualization. This includes the cost to purchase the software and</w:t>
+      </w:r>
+      <w:r>
+        <w:rPr>
+          <w:lang w:val="en-NZ"/>
+        </w:rPr>
+        <w:t xml:space="preserve"> a cost to set up and install the hardware across all out our WAN sites</w:t>
+      </w:r>
+      <w:r>
+        <w:rPr>
+          <w:lang w:val="en-NZ"/>
+        </w:rPr>
+        <w:t xml:space="preserve">. This initial cost can be </w:t>
+      </w:r>
+      <w:r>
+        <w:rPr>
+          <w:lang w:val="en-NZ"/>
+        </w:rPr>
+        <w:t>expensive;</w:t>
+      </w:r>
+      <w:r>
+        <w:rPr>
+          <w:lang w:val="en-NZ"/>
+        </w:rPr>
+        <w:t xml:space="preserve"> however this cost can pay for itself in less than a year depending on network circumstances</w:t>
+      </w:r>
+      <w:r>
+        <w:rPr>
+          <w:lang w:val="en-NZ"/>
+        </w:rPr>
+        <w:t xml:space="preserve"> (</w:t>
+      </w:r>
+      <w:r>
+        <w:rPr>
+          <w:lang w:val="en-NZ"/>
+        </w:rPr>
+        <w:t xml:space="preserve">Carmen, </w:t>
+      </w:r>
+      <w:proofErr w:type="spellStart"/>
+      <w:r>
+        <w:rPr>
+          <w:lang w:val="en-NZ"/>
+        </w:rPr>
+        <w:t>n.d.</w:t>
+      </w:r>
+      <w:proofErr w:type="spellEnd"/>
+      <w:r>
+        <w:rPr>
+          <w:lang w:val="en-NZ"/>
+        </w:rPr>
+        <w:t>)</w:t>
+      </w:r>
+      <w:r>
+        <w:rPr>
+          <w:lang w:val="en-NZ"/>
+        </w:rPr>
+        <w:t>.</w:t>
+      </w:r>
+    </w:p>
+    <w:p>
+      <w:pPr>
+        <w:rPr>
+          <w:lang w:val="en-NZ"/>
+        </w:rPr>
+      </w:pPr>
+    </w:p>
+    <w:p>
+      <w:pPr>
+        <w:pStyle w:val="Heading2"/>
+        <w:rPr>
+          <w:lang w:val="en-NZ"/>
+        </w:rPr>
+      </w:pPr>
+      <w:r>
+        <w:rPr>
+          <w:lang w:val="en-NZ"/>
+        </w:rPr>
         <w:t>Summary</w:t>
       </w:r>
     </w:p>
@@ -547,7 +1032,14 @@
         <w:rPr>
           <w:lang w:val="en-NZ"/>
         </w:rPr>
-        <w:t>WAN Virtualization has many benefits as described above. After thoroughly researching the technology I feel it would be of great benefit to our business if we decide to implement it. Our existing network WAN is difficult to manage stretched across multiple sites and multiple ISP providers. We are occasionally at the mercy of our ISP when we need MPLS changes. These changes can often take a long time to implement and r</w:t>
+        <w:t xml:space="preserve">WAN Virtualization has many benefits as described above. After thoroughly researching the technology I feel it would be of great benefit to our business if we decide to implement it. Our existing network WAN is difficult to manage stretched across multiple sites and multiple ISP providers. We are occasionally at the mercy of our ISP when we need MPLS changes. These changes </w:t>
+      </w:r>
+      <w:r>
+        <w:rPr>
+          <w:lang w:val="en-NZ"/>
+        </w:rPr>
+        <w:lastRenderedPageBreak/>
+        <w:t>can often take a long time to implement and r</w:t>
       </w:r>
       <w:r>
         <w:rPr>
@@ -558,19 +1050,6 @@
     </w:p>
     <w:p>
       <w:pPr>
-        <w:rPr>
-          <w:lang w:val="en-NZ"/>
-        </w:rPr>
-      </w:pPr>
-      <w:r>
-        <w:rPr>
-          <w:lang w:val="en-NZ"/>
-        </w:rPr>
-        <w:t>There is an ongoing cost associated with running this system. In most cases we must lease this technology from the manufacturer. There is also a cost to set up and install the hardware across all out our WAN sites</w:t>
-      </w:r>
-    </w:p>
-    <w:p>
-      <w:pPr>
         <w:pStyle w:val="Heading2"/>
         <w:rPr>
           <w:lang w:val="en-NZ"/>
@@ -624,182 +1103,326 @@
     <w:p>
       <w:pPr>
         <w:rPr>
+          <w:rFonts w:asciiTheme="majorHAnsi" w:eastAsiaTheme="majorEastAsia" w:hAnsiTheme="majorHAnsi" w:cstheme="majorBidi"/>
+          <w:color w:val="2F5496" w:themeColor="accent1" w:themeShade="BF"/>
+          <w:sz w:val="26"/>
+          <w:szCs w:val="26"/>
           <w:lang w:val="en-NZ"/>
         </w:rPr>
       </w:pPr>
       <w:r>
         <w:t>Riverbed WAN</w:t>
+      </w:r>
+    </w:p>
+    <w:p>
+      <w:pPr>
+        <w:rPr>
+          <w:rFonts w:asciiTheme="majorHAnsi" w:eastAsiaTheme="majorEastAsia" w:hAnsiTheme="majorHAnsi" w:cstheme="majorBidi"/>
+          <w:color w:val="2F5496" w:themeColor="accent1" w:themeShade="BF"/>
+          <w:sz w:val="26"/>
+          <w:szCs w:val="26"/>
+          <w:lang w:val="en-NZ"/>
+        </w:rPr>
+      </w:pPr>
+      <w:r>
+        <w:rPr>
+          <w:rFonts w:asciiTheme="majorHAnsi" w:eastAsiaTheme="majorEastAsia" w:hAnsiTheme="majorHAnsi" w:cstheme="majorBidi"/>
+          <w:color w:val="2F5496" w:themeColor="accent1" w:themeShade="BF"/>
+          <w:sz w:val="26"/>
+          <w:szCs w:val="26"/>
+          <w:lang w:val="en-NZ"/>
+        </w:rPr>
+        <w:br w:type="page"/>
+      </w:r>
+    </w:p>
+    <w:p>
+      <w:pPr>
+        <w:pStyle w:val="Heading2"/>
+        <w:rPr>
+          <w:lang w:val="en-NZ"/>
+        </w:rPr>
+      </w:pPr>
+      <w:r>
+        <w:rPr>
+          <w:lang w:val="en-NZ"/>
+        </w:rPr>
+        <w:lastRenderedPageBreak/>
+        <w:t>References</w:t>
+      </w:r>
+    </w:p>
+    <w:p>
+      <w:pPr>
+        <w:rPr>
+          <w:lang w:val="en-NZ"/>
+        </w:rPr>
+      </w:pPr>
+      <w:r>
+        <w:rPr>
+          <w:lang w:val="en-NZ"/>
+        </w:rPr>
+        <w:t>WAN Virtualization: Network Solutions for Company Growth.</w:t>
+      </w:r>
+      <w:r>
+        <w:rPr>
+          <w:lang w:val="en-NZ"/>
+        </w:rPr>
+        <w:t xml:space="preserve"> (2014). </w:t>
+      </w:r>
+      <w:proofErr w:type="spellStart"/>
+      <w:r>
+        <w:rPr>
+          <w:i/>
+          <w:lang w:val="en-NZ"/>
+        </w:rPr>
+        <w:t>Ecessa</w:t>
+      </w:r>
+      <w:proofErr w:type="spellEnd"/>
+      <w:r>
+        <w:rPr>
+          <w:lang w:val="en-NZ"/>
+        </w:rPr>
+        <w:t xml:space="preserve">. Retrieved from: </w:t>
+      </w:r>
+      <w:r>
+        <w:rPr>
+          <w:lang w:val="en-NZ"/>
+        </w:rPr>
+        <w:t>https://www.ecessa.com/blog/wan-virtualization-to-address-company-growing-pains/</w:t>
+      </w:r>
+    </w:p>
+    <w:p>
+      <w:r>
+        <w:t>Carmen, B</w:t>
+      </w:r>
+      <w:r>
+        <w:t>. (</w:t>
+      </w:r>
+      <w:proofErr w:type="spellStart"/>
+      <w:r>
+        <w:t>n.d.</w:t>
+      </w:r>
+      <w:proofErr w:type="spellEnd"/>
+      <w:r>
+        <w:t>).</w:t>
+      </w:r>
+      <w:r>
+        <w:t xml:space="preserve"> </w:t>
+      </w:r>
+      <w:r>
+        <w:t>WAN Virtualization, an Emerging Technology</w:t>
+      </w:r>
+      <w:r>
+        <w:t>.</w:t>
+      </w:r>
+      <w:r>
+        <w:t xml:space="preserve"> </w:t>
+      </w:r>
+      <w:proofErr w:type="spellStart"/>
+      <w:r>
+        <w:rPr>
+          <w:i/>
+        </w:rPr>
+        <w:t>SelfGrowth</w:t>
+      </w:r>
+      <w:proofErr w:type="spellEnd"/>
+      <w:r>
+        <w:t xml:space="preserve">. Retrieved from: </w:t>
+      </w:r>
+      <w:r>
+        <w:t>http://www.selfgrowth.com/articles/wan-virtualization-an-emerging-technology</w:t>
+      </w:r>
+    </w:p>
+    <w:p>
+      <w:pPr>
+        <w:rPr>
+          <w:lang w:val="en-NZ"/>
+        </w:rPr>
+      </w:pPr>
+      <w:proofErr w:type="spellStart"/>
+      <w:r>
+        <w:t>Polat</w:t>
+      </w:r>
+      <w:proofErr w:type="spellEnd"/>
+      <w:r>
+        <w:t xml:space="preserve">, Z. </w:t>
+      </w:r>
+      <w:r>
+        <w:t>(2015).</w:t>
+      </w:r>
+      <w:r>
+        <w:t xml:space="preserve"> </w:t>
+      </w:r>
+      <w:r>
+        <w:t xml:space="preserve">WAN Virtualization – Is it something that you should consider? </w:t>
+      </w:r>
+      <w:r>
+        <w:t xml:space="preserve"> Packet Pushers. Retrieved from</w:t>
+      </w:r>
+      <w:r>
+        <w:t>:</w:t>
+      </w:r>
+      <w:r>
+        <w:rPr>
+          <w:lang w:val="en-NZ"/>
+        </w:rPr>
+        <w:t xml:space="preserve"> </w:t>
+      </w:r>
+      <w:r>
+        <w:rPr>
+          <w:lang w:val="en-NZ"/>
+        </w:rPr>
+        <w:t>http://packetpushers.net/wan-virtualization-something-consider/</w:t>
+      </w:r>
+    </w:p>
+    <w:p>
+      <w:pPr>
+        <w:rPr>
+          <w:lang w:val="en-NZ"/>
+        </w:rPr>
+      </w:pPr>
+      <w:proofErr w:type="spellStart"/>
+      <w:r>
+        <w:rPr>
+          <w:lang w:val="en-NZ"/>
+        </w:rPr>
+        <w:t>Parmenter</w:t>
+      </w:r>
+      <w:proofErr w:type="spellEnd"/>
+      <w:r>
+        <w:rPr>
+          <w:lang w:val="en-NZ"/>
+        </w:rPr>
+        <w:t>, P.</w:t>
+      </w:r>
+      <w:r>
+        <w:rPr>
+          <w:lang w:val="en-NZ"/>
+        </w:rPr>
+        <w:t xml:space="preserve"> (2012). </w:t>
+      </w:r>
+      <w:r>
+        <w:rPr>
+          <w:lang w:val="en-NZ"/>
+        </w:rPr>
+        <w:t xml:space="preserve">Clarifying WAN virtualization, WAN aggregation and WAN optimization. </w:t>
+      </w:r>
+      <w:proofErr w:type="spellStart"/>
+      <w:r>
+        <w:rPr>
+          <w:i/>
+          <w:lang w:val="en-NZ"/>
+        </w:rPr>
+        <w:t>TechTarget</w:t>
+      </w:r>
+      <w:proofErr w:type="spellEnd"/>
+      <w:r>
+        <w:rPr>
+          <w:lang w:val="en-NZ"/>
+        </w:rPr>
+        <w:t xml:space="preserve">. Retrieved from: </w:t>
+      </w:r>
+      <w:r>
+        <w:rPr>
+          <w:lang w:val="en-NZ"/>
+        </w:rPr>
+        <w:t>http://searchenterprisewan.techtarget.com/feature/Clarifying-WAN-virtualization-WAN-aggregation-and-WAN-optimization</w:t>
+      </w:r>
+    </w:p>
+    <w:p>
+      <w:r>
+        <w:t xml:space="preserve">MPLS vs WAN Virtualization. (2015). </w:t>
+      </w:r>
+      <w:r>
+        <w:rPr>
+          <w:i/>
+        </w:rPr>
+        <w:t>Reddit – r/networking</w:t>
+      </w:r>
+      <w:r>
+        <w:t xml:space="preserve">. Retrieved from: </w:t>
+      </w:r>
+      <w:r>
+        <w:t>https://www.reddit.com/r/networking/comments/2saweq/mpls_vs_wan_virtualization/</w:t>
+      </w:r>
+    </w:p>
+    <w:p>
+      <w:r>
+        <w:t xml:space="preserve">WAN Virtualization Using Over The </w:t>
+      </w:r>
+      <w:proofErr w:type="spellStart"/>
+      <w:r>
+        <w:t>ToP</w:t>
+      </w:r>
+      <w:proofErr w:type="spellEnd"/>
+      <w:r>
+        <w:t xml:space="preserve"> (OTP). (2014). </w:t>
+      </w:r>
+      <w:r>
+        <w:rPr>
+          <w:i/>
+        </w:rPr>
+        <w:t>Cisco</w:t>
+      </w:r>
+      <w:r>
+        <w:t xml:space="preserve">. Retrieved from: </w:t>
+      </w:r>
+      <w:r>
+        <w:t>https://www.cisco.com/c/en/us/products/collateral/ios-nx-os-software/ip-routing/whitepaper_C11-730404.html</w:t>
       </w:r>
       <w:bookmarkStart w:id="0" w:name="_GoBack"/>
       <w:bookmarkEnd w:id="0"/>
     </w:p>
     <w:p>
-      <w:pPr>
-        <w:pStyle w:val="Heading2"/>
-        <w:rPr>
-          <w:lang w:val="en-NZ"/>
-        </w:rPr>
-      </w:pPr>
-      <w:r>
-        <w:rPr>
-          <w:lang w:val="en-NZ"/>
-        </w:rPr>
-        <w:t>Recommended Solution</w:t>
-      </w:r>
-    </w:p>
-    <w:p>
-      <w:pPr>
-        <w:rPr>
-          <w:lang w:val="en-NZ"/>
-        </w:rPr>
-      </w:pPr>
-      <w:r>
-        <w:rPr>
-          <w:lang w:val="en-NZ"/>
-        </w:rPr>
-        <w:t>//The best solution for our business and its cost.</w:t>
-      </w:r>
-    </w:p>
-    <w:p>
-      <w:pPr>
-        <w:pStyle w:val="Heading2"/>
-        <w:rPr>
-          <w:lang w:val="en-NZ"/>
-        </w:rPr>
-      </w:pPr>
-      <w:r>
-        <w:rPr>
-          <w:lang w:val="en-NZ"/>
-        </w:rPr>
-        <w:lastRenderedPageBreak/>
-        <w:t>References</w:t>
-      </w:r>
-    </w:p>
-    <w:p>
-      <w:pPr>
-        <w:pStyle w:val="Heading2"/>
-        <w:rPr>
-          <w:lang w:val="en-NZ"/>
-        </w:rPr>
-      </w:pPr>
-      <w:hyperlink r:id="rId5" w:history="1">
-        <w:r>
-          <w:rPr>
-            <w:rStyle w:val="Hyperlink"/>
-            <w:lang w:val="en-NZ"/>
-          </w:rPr>
-          <w:t>http://packetpushers.net/wan-virtualization-something-consider/</w:t>
-        </w:r>
-      </w:hyperlink>
-    </w:p>
-    <w:p>
-      <w:pPr>
-        <w:rPr>
-          <w:rStyle w:val="Hyperlink"/>
-          <w:lang w:val="en-NZ"/>
-        </w:rPr>
-      </w:pPr>
-      <w:hyperlink r:id="rId6" w:history="1">
-        <w:r>
-          <w:rPr>
-            <w:rStyle w:val="Hyperlink"/>
-            <w:lang w:val="en-NZ"/>
-          </w:rPr>
-          <w:t>http://searchenterprisewan.techtarget.com/feature/Clarifying-WAN-virtualization-WAN-aggregation-and-WAN-optimization</w:t>
-        </w:r>
-      </w:hyperlink>
-    </w:p>
-    <w:p>
-      <w:pPr>
-        <w:rPr>
-          <w:lang w:val="en-NZ"/>
-        </w:rPr>
-      </w:pPr>
-      <w:hyperlink r:id="rId7" w:history="1">
-        <w:r>
-          <w:rPr>
-            <w:rStyle w:val="Hyperlink"/>
-            <w:lang w:val="en-NZ"/>
-          </w:rPr>
-          <w:t>https://www.reddit.com/r/networking/comments/2saweq/mpls_vs_wan_virtualization/</w:t>
-        </w:r>
-      </w:hyperlink>
-    </w:p>
-    <w:p>
-      <w:pPr>
-        <w:rPr>
-          <w:lang w:val="en-NZ"/>
-        </w:rPr>
-      </w:pPr>
-      <w:hyperlink r:id="rId8" w:history="1">
-        <w:r>
-          <w:rPr>
-            <w:rStyle w:val="Hyperlink"/>
-            <w:lang w:val="en-NZ"/>
-          </w:rPr>
-          <w:t>https://www.cisco.com/c/en/us/products/collateral/ios-nx-os-software/ip-routing/whitepaper_C11-730404.html</w:t>
-        </w:r>
-      </w:hyperlink>
-    </w:p>
-    <w:p>
-      <w:pPr>
-        <w:rPr>
-          <w:lang w:val="en-NZ"/>
-        </w:rPr>
-      </w:pPr>
-      <w:hyperlink r:id="rId9" w:history="1">
-        <w:r>
-          <w:rPr>
-            <w:rStyle w:val="Hyperlink"/>
-            <w:lang w:val="en-NZ"/>
-          </w:rPr>
-          <w:t>https://www.citrix.com/products/netscaler-sd-wan/</w:t>
-        </w:r>
-      </w:hyperlink>
-    </w:p>
-    <w:p>
-      <w:pPr>
-        <w:rPr>
-          <w:lang w:val="en-NZ"/>
-        </w:rPr>
-      </w:pPr>
-      <w:hyperlink r:id="rId10" w:history="1">
-        <w:r>
-          <w:rPr>
-            <w:rStyle w:val="Hyperlink"/>
-            <w:lang w:val="en-NZ"/>
-          </w:rPr>
-          <w:t>http://www.layer3direct.com/wanvirtualization.html</w:t>
-        </w:r>
-      </w:hyperlink>
-    </w:p>
-    <w:p>
-      <w:pPr>
-        <w:rPr>
-          <w:lang w:val="en-NZ"/>
-        </w:rPr>
-      </w:pPr>
-      <w:hyperlink r:id="rId11" w:history="1">
-        <w:r>
-          <w:rPr>
-            <w:rStyle w:val="Hyperlink"/>
-            <w:lang w:val="en-NZ"/>
-          </w:rPr>
-          <w:t>http://www.stotthoare.com.au/sites/default/files/files/1_16100_WhitePaper_VirtualizationBenefits_by_Webtorials.pdf</w:t>
-        </w:r>
-      </w:hyperlink>
-    </w:p>
-    <w:p>
-      <w:pPr>
-        <w:rPr>
-          <w:lang w:val="en-NZ"/>
-        </w:rPr>
-      </w:pPr>
-      <w:r>
-        <w:rPr>
-          <w:lang w:val="en-NZ"/>
-        </w:rPr>
-        <w:t>https://www.riverbed.com/document/fpo/WhitePaper-Riverbed-Challenges_with_Virtualization.pdf</w:t>
+      <w:r>
+        <w:t xml:space="preserve">WAN Virtualization. (2013). </w:t>
+      </w:r>
+      <w:r>
+        <w:rPr>
+          <w:i/>
+        </w:rPr>
+        <w:t>Layer 3 Technologies</w:t>
+      </w:r>
+      <w:r>
+        <w:t xml:space="preserve">. Retrieved from: </w:t>
+      </w:r>
+      <w:r>
+        <w:t>http://www.layer3direct.com/wanvirtualization.html</w:t>
+      </w:r>
+    </w:p>
+    <w:p>
+      <w:r>
+        <w:t>Metzler</w:t>
+      </w:r>
+      <w:r>
+        <w:t xml:space="preserve">, J. (2011). Virtualization: Benefits, Challenges, and Solutions. </w:t>
+      </w:r>
+      <w:r>
+        <w:rPr>
+          <w:i/>
+        </w:rPr>
+        <w:t>Riverbed</w:t>
+      </w:r>
+      <w:r>
+        <w:t>. 1-23.</w:t>
+      </w:r>
+    </w:p>
+    <w:p>
+      <w:pPr>
+        <w:rPr>
+          <w:lang w:val="en-NZ"/>
+        </w:rPr>
+      </w:pPr>
+      <w:r>
+        <w:t xml:space="preserve">Riverbed Technologies. (2009). How to Address the Two Key Challenges with Virtualization. </w:t>
+      </w:r>
+      <w:r>
+        <w:rPr>
+          <w:i/>
+        </w:rPr>
+        <w:t>Riverbed</w:t>
+      </w:r>
+      <w:r>
+        <w:t>. 1-9.</w:t>
       </w:r>
     </w:p>
     <w:p>
@@ -1499,7 +2122,6 @@
   <w:style w:type="character" w:default="1" w:styleId="DefaultParagraphFont">
     <w:name w:val="Default Paragraph Font"/>
     <w:uiPriority w:val="1"/>
-    <w:semiHidden/>
     <w:unhideWhenUsed/>
   </w:style>
   <w:style w:type="table" w:default="1" w:styleId="TableNormal">
@@ -1582,6 +2204,18 @@
       <w:ind w:left="720"/>
       <w:contextualSpacing/>
     </w:pPr>
+  </w:style>
+  <w:style w:type="character" w:styleId="FollowedHyperlink">
+    <w:name w:val="FollowedHyperlink"/>
+    <w:basedOn w:val="DefaultParagraphFont"/>
+    <w:uiPriority w:val="99"/>
+    <w:semiHidden/>
+    <w:unhideWhenUsed/>
+    <w:rsid w:val="0050007D"/>
+    <w:rPr>
+      <w:color w:val="954F72" w:themeColor="followedHyperlink"/>
+      <w:u w:val="single"/>
+    </w:rPr>
   </w:style>
 </w:styles>
 </file>

</xml_diff>